<commit_message>
Added new bumpers and slots prefab
-Uranus bumper: adds bonus time on hit
-Venus bumper: randomizes ball direction on hit
-DarkMatterSlot: random positive/negative scores
-CometTrailSlot: doubles ball velocity on trigger
</commit_message>
<xml_diff>
--- a/Assets/Design Doc/Planet.docx
+++ b/Assets/Design Doc/Planet.docx
@@ -92,48 +92,59 @@
         <w:suppressLineNumbers w:val="0"/>
       </w:pPr>
       <w:r>
-        <w:t>Mars: "Explodes" after 5 hits, giving extra points</w:t>
-      </w:r>
+        <w:t>Mars: "Explodes" after 5 hits, giving extra points.</w:t>
+      </w:r>
+    </w:p>
+    <w:p>
+      <w:pPr>
+        <w:pStyle w:val="2"/>
+        <w:keepNext w:val="0"/>
+        <w:keepLines w:val="0"/>
+        <w:widowControl/>
+        <w:suppressLineNumbers w:val="0"/>
+      </w:pPr>
+      <w:r>
+        <w:t>Jupiter: TBD</w:t>
+      </w:r>
+    </w:p>
+    <w:p>
+      <w:pPr>
+        <w:pStyle w:val="2"/>
+        <w:keepNext w:val="0"/>
+        <w:keepLines w:val="0"/>
+        <w:widowControl/>
+        <w:suppressLineNumbers w:val="0"/>
+      </w:pPr>
+      <w:r>
+        <w:t>Saturn: Gravity Field – Balls near it will curve their trajectory.</w:t>
+      </w:r>
+    </w:p>
+    <w:p>
+      <w:pPr>
+        <w:pStyle w:val="2"/>
+        <w:keepNext w:val="0"/>
+        <w:keepLines w:val="0"/>
+        <w:widowControl/>
+        <w:suppressLineNumbers w:val="0"/>
+        <w:rPr>
+          <w:rFonts w:hint="default" w:eastAsiaTheme="minorEastAsia"/>
+          <w:lang w:val="en-US" w:eastAsia="zh-CN"/>
+        </w:rPr>
+      </w:pPr>
       <w:bookmarkStart w:id="0" w:name="_GoBack"/>
+      <w:r>
+        <w:t>Uranus</w:t>
+      </w:r>
       <w:bookmarkEnd w:id="0"/>
       <w:r>
-        <w:t>.</w:t>
-      </w:r>
-    </w:p>
-    <w:p>
-      <w:pPr>
-        <w:pStyle w:val="2"/>
-        <w:keepNext w:val="0"/>
-        <w:keepLines w:val="0"/>
-        <w:widowControl/>
-        <w:suppressLineNumbers w:val="0"/>
-      </w:pPr>
-      <w:r>
-        <w:t>Jupiter: TBD</w:t>
-      </w:r>
-    </w:p>
-    <w:p>
-      <w:pPr>
-        <w:pStyle w:val="2"/>
-        <w:keepNext w:val="0"/>
-        <w:keepLines w:val="0"/>
-        <w:widowControl/>
-        <w:suppressLineNumbers w:val="0"/>
-      </w:pPr>
-      <w:r>
-        <w:t>Saturn: Gravity Field – Balls near it will curve their trajectory.</w:t>
-      </w:r>
-    </w:p>
-    <w:p>
-      <w:pPr>
-        <w:pStyle w:val="2"/>
-        <w:keepNext w:val="0"/>
-        <w:keepLines w:val="0"/>
-        <w:widowControl/>
-        <w:suppressLineNumbers w:val="0"/>
-      </w:pPr>
-      <w:r>
-        <w:t>Uranus: Freeze Time – Slows down balls that come close.</w:t>
+        <w:t xml:space="preserve">: Freeze Time – </w:t>
+      </w:r>
+      <w:r>
+        <w:rPr>
+          <w:rFonts w:hint="eastAsia"/>
+          <w:lang w:val="en-US" w:eastAsia="zh-CN"/>
+        </w:rPr>
+        <w:t>Add more time after collision</w:t>
       </w:r>
     </w:p>
     <w:p>

</xml_diff>